<commit_message>
La til løsningsforslag på algoritme oppgave.
</commit_message>
<xml_diff>
--- a/Øving_heldagsprøve/H25/Datasett oppgave.docx
+++ b/Øving_heldagsprøve/H25/Datasett oppgave.docx
@@ -110,7 +110,13 @@
         </w:numPr>
       </w:pPr>
       <w:r>
-        <w:t>Vis hvor mange fylker det er og hvor mange ulike aktiviteter det er</w:t>
+        <w:t xml:space="preserve">Vis hvor mange fylker det </w:t>
+      </w:r>
+      <w:r>
+        <w:t>er,</w:t>
+      </w:r>
+      <w:r>
+        <w:t xml:space="preserve"> og hvor mange ulike aktiviteter det er</w:t>
       </w:r>
       <w:r>
         <w:t xml:space="preserve"> i datasettet</w:t>
@@ -163,10 +169,7 @@
         <w:t>Utvid programmet slik at brukeren kan angi eller velge et fylke i grensesnittet (f.eks. Oslo).</w:t>
       </w:r>
       <w:r>
-        <w:t xml:space="preserve"> </w:t>
-      </w:r>
-      <w:r>
-        <w:t xml:space="preserve">Programmet skal deretter vise alle aktivitetene for det valgte fylket i </w:t>
+        <w:t xml:space="preserve"> Programmet skal deretter vise alle aktivitetene for det valgte fylket i </w:t>
       </w:r>
       <w:r>
         <w:t>synkende</w:t>

</xml_diff>